<commit_message>
Fixed ordering problems in Account Book (Build 648)
</commit_message>
<xml_diff>
--- a/doc/Analysis/مستند تحلیل.docx
+++ b/doc/Analysis/مستند تحلیل.docx
@@ -9585,7 +9585,6 @@
           <w:rFonts w:ascii="Tahoma" w:hAnsi="Tahoma" w:cs="B Nazanin"/>
           <w:sz w:val="22"/>
           <w:szCs w:val="22"/>
-          <w:rtl/>
         </w:rPr>
       </w:pPr>
       <w:r>
@@ -9785,7 +9784,116 @@
           <w:szCs w:val="22"/>
           <w:rtl/>
         </w:rPr>
-        <w:t xml:space="preserve"> تعداد آرتيكل‌هاى جمع زده شده در هر رديف را نشان مى‌دهد. </w:t>
+        <w:t xml:space="preserve"> تعداد آرتيكل‌هاى جمع زده</w:t>
+      </w:r>
+      <w:r>
+        <w:rPr>
+          <w:rFonts w:ascii="Tahoma" w:hAnsi="Tahoma" w:cs="B Nazanin"/>
+          <w:sz w:val="22"/>
+          <w:szCs w:val="22"/>
+          <w:rtl/>
+        </w:rPr>
+        <w:t xml:space="preserve"> شده در هر رديف را نشان مى‌دهد.</w:t>
+      </w:r>
+    </w:p>
+    <w:p>
+      <w:pPr>
+        <w:bidi/>
+        <w:spacing w:before="120" w:after="0" w:line="240" w:lineRule="auto"/>
+        <w:rPr>
+          <w:rFonts w:ascii="Tahoma" w:eastAsia="Times New Roman" w:hAnsi="Tahoma" w:cs="B Nazanin"/>
+          <w:color w:val="000000"/>
+          <w:sz w:val="22"/>
+          <w:szCs w:val="22"/>
+          <w:rtl/>
+          <w:lang w:eastAsia="en-US" w:bidi="fa-IR"/>
+        </w:rPr>
+      </w:pPr>
+      <w:r>
+        <w:rPr>
+          <w:rFonts w:ascii="Tahoma" w:eastAsia="Times New Roman" w:hAnsi="Tahoma" w:cs="B Nazanin" w:hint="cs"/>
+          <w:color w:val="000000"/>
+          <w:sz w:val="22"/>
+          <w:szCs w:val="22"/>
+          <w:rtl/>
+          <w:lang w:eastAsia="en-US" w:bidi="fa-IR"/>
+        </w:rPr>
+        <w:t xml:space="preserve">سند افتتاحیه با شرح سند افتتاحیه </w:t>
+      </w:r>
+    </w:p>
+    <w:p>
+      <w:pPr>
+        <w:bidi/>
+        <w:spacing w:before="120" w:after="0" w:line="240" w:lineRule="auto"/>
+        <w:rPr>
+          <w:rFonts w:ascii="Tahoma" w:eastAsia="Times New Roman" w:hAnsi="Tahoma" w:cs="B Nazanin"/>
+          <w:color w:val="000000"/>
+          <w:sz w:val="22"/>
+          <w:szCs w:val="22"/>
+          <w:rtl/>
+          <w:lang w:eastAsia="en-US" w:bidi="fa-IR"/>
+        </w:rPr>
+      </w:pPr>
+      <w:r>
+        <w:rPr>
+          <w:rFonts w:ascii="Tahoma" w:eastAsia="Times New Roman" w:hAnsi="Tahoma" w:cs="B Nazanin" w:hint="cs"/>
+          <w:color w:val="000000"/>
+          <w:sz w:val="22"/>
+          <w:szCs w:val="22"/>
+          <w:rtl/>
+          <w:lang w:eastAsia="en-US" w:bidi="fa-IR"/>
+        </w:rPr>
+        <w:t xml:space="preserve">سند اختتامیه با شرح سند اختتامیه </w:t>
+      </w:r>
+    </w:p>
+    <w:p>
+      <w:pPr>
+        <w:bidi/>
+        <w:spacing w:before="120" w:after="0" w:line="240" w:lineRule="auto"/>
+        <w:rPr>
+          <w:rFonts w:ascii="Tahoma" w:eastAsia="Times New Roman" w:hAnsi="Tahoma" w:cs="B Nazanin"/>
+          <w:color w:val="000000"/>
+          <w:sz w:val="22"/>
+          <w:szCs w:val="22"/>
+          <w:rtl/>
+          <w:lang w:eastAsia="en-US" w:bidi="fa-IR"/>
+        </w:rPr>
+      </w:pPr>
+      <w:r>
+        <w:rPr>
+          <w:rFonts w:ascii="Tahoma" w:eastAsia="Times New Roman" w:hAnsi="Tahoma" w:cs="B Nazanin" w:hint="cs"/>
+          <w:color w:val="000000"/>
+          <w:sz w:val="22"/>
+          <w:szCs w:val="22"/>
+          <w:rtl/>
+          <w:lang w:eastAsia="en-US" w:bidi="fa-IR"/>
+        </w:rPr>
+        <w:t xml:space="preserve">سند بستن حساب های موقت با شرح بستن حساب موقت </w:t>
+      </w:r>
+    </w:p>
+    <w:p>
+      <w:pPr>
+        <w:bidi/>
+        <w:spacing w:before="120" w:after="0" w:line="240" w:lineRule="auto"/>
+        <w:rPr>
+          <w:rFonts w:ascii="Tahoma" w:eastAsia="Times New Roman" w:hAnsi="Tahoma" w:cs="B Nazanin"/>
+          <w:color w:val="000000"/>
+          <w:sz w:val="22"/>
+          <w:szCs w:val="22"/>
+          <w:rtl/>
+          <w:lang w:eastAsia="en-US" w:bidi="fa-IR"/>
+        </w:rPr>
+      </w:pPr>
+      <w:r>
+        <w:rPr>
+          <w:rFonts w:ascii="Tahoma" w:eastAsia="Times New Roman" w:hAnsi="Tahoma" w:cs="B Nazanin" w:hint="cs"/>
+          <w:color w:val="000000"/>
+          <w:sz w:val="22"/>
+          <w:szCs w:val="22"/>
+          <w:rtl/>
+          <w:lang w:eastAsia="en-US" w:bidi="fa-IR"/>
+        </w:rPr>
+        <w:t>از سایر اسناد جدا شده و به صورت مجزا درج شود.</w:t>
       </w:r>
     </w:p>
     <w:p>
@@ -9800,6 +9908,8 @@
           <w:rtl/>
         </w:rPr>
       </w:pPr>
+      <w:bookmarkStart w:id="4" w:name="_GoBack"/>
+      <w:bookmarkEnd w:id="4"/>
       <w:r>
         <w:rPr>
           <w:rFonts w:ascii="Tahoma" w:hAnsi="Tahoma" w:cs="B Nazanin"/>
@@ -9891,8 +10001,8 @@
           <w:rtl/>
         </w:rPr>
       </w:pPr>
-      <w:bookmarkStart w:id="4" w:name="Alamatgozarishode"/>
-      <w:bookmarkEnd w:id="4"/>
+      <w:bookmarkStart w:id="5" w:name="Alamatgozarishode"/>
+      <w:bookmarkEnd w:id="5"/>
       <w:r>
         <w:rPr>
           <w:rFonts w:ascii="Tahoma" w:hAnsi="Tahoma" w:cs="B Nazanin"/>
@@ -10644,7 +10754,6 @@
           <w:szCs w:val="22"/>
           <w:rtl/>
         </w:rPr>
-        <w:lastRenderedPageBreak/>
         <w:t xml:space="preserve">طراحی </w:t>
       </w:r>
       <w:r>
@@ -10812,7 +10921,6 @@
                 <w:szCs w:val="22"/>
               </w:rPr>
             </w:pPr>
-            <w:bookmarkStart w:id="5" w:name="_GoBack"/>
           </w:p>
         </w:tc>
         <w:tc>
@@ -10969,7 +11077,6 @@
         </w:rPr>
       </w:pPr>
     </w:p>
-    <w:bookmarkEnd w:id="5"/>
     <w:p>
       <w:pPr>
         <w:rPr>
@@ -11014,6 +11121,7 @@
           <w:rtl/>
           <w:lang w:bidi="fa-IR"/>
         </w:rPr>
+        <w:lastRenderedPageBreak/>
         <w:t>سند حسابداری</w:t>
       </w:r>
       <w:bookmarkEnd w:id="6"/>
@@ -11698,7 +11806,6 @@
           <w:szCs w:val="22"/>
           <w:rtl/>
         </w:rPr>
-        <w:lastRenderedPageBreak/>
         <w:t>از منوی حسابداری</w:t>
       </w:r>
       <w:r>
@@ -12580,7 +12687,6 @@
           <w:szCs w:val="22"/>
           <w:rtl/>
         </w:rPr>
-        <w:lastRenderedPageBreak/>
         <w:t>طراحی جدول دیتابیس</w:t>
       </w:r>
       <w:bookmarkEnd w:id="8"/>
@@ -13762,6 +13868,7 @@
                 <w:sz w:val="22"/>
                 <w:rtl/>
               </w:rPr>
+              <w:lastRenderedPageBreak/>
               <w:t>(</w:t>
             </w:r>
             <w:r>
@@ -13864,7 +13971,6 @@
                 <w:rtl/>
                 <w:lang w:bidi="fa-IR"/>
               </w:rPr>
-              <w:lastRenderedPageBreak/>
               <w:t xml:space="preserve">اجباریست و حتما باید یک مورد انتخاب شود. ر کننده </w:t>
             </w:r>
           </w:p>
@@ -15124,18 +15230,8 @@
           <w:rtl/>
           <w:lang w:bidi="fa-IR"/>
         </w:rPr>
-        <w:t xml:space="preserve">سندی است که در دفاتر، ترازها و گزارشهای عادی حسابداری تاثیر نمی‌گذارد و فقط ارزش گزارشگیری دارد، مانند سند بودجه، سند پیش‌نویس، سند الگو و ... . کاربر در آینده امکان تعریف انواع جدید از اسناد مفهومی را خواهد داشت. با انتخاب آیتم سند مفهومی از منوی برنامه، نخست انواع سند مفهومی تعریف شده (سیستمی یا تعریف‌شده توسط کاربر) را به کاربر نمایش می‌دهیم تا نوع مورد نظرش </w:t>
-      </w:r>
-      <w:r>
-        <w:rPr>
-          <w:rFonts w:ascii="Cambria" w:hAnsi="Cambria" w:cs="B Nazanin"/>
-          <w:sz w:val="22"/>
-          <w:szCs w:val="22"/>
-          <w:rtl/>
-          <w:lang w:bidi="fa-IR"/>
-        </w:rPr>
         <w:lastRenderedPageBreak/>
-        <w:t>را انتخاب کند و سپس فرم سند مرتبط با آن مفهوم را باز می‌کنیم. پیشنهاد شماره برای هر نوع سند مفهومی به صورت جداگانه انجام میشود(با شروع از عدد ۱).</w:t>
+        <w:t>سندی است که در دفاتر، ترازها و گزارشهای عادی حسابداری تاثیر نمی‌گذارد و فقط ارزش گزارشگیری دارد، مانند سند بودجه، سند پیش‌نویس، سند الگو و ... . کاربر در آینده امکان تعریف انواع جدید از اسناد مفهومی را خواهد داشت. با انتخاب آیتم سند مفهومی از منوی برنامه، نخست انواع سند مفهومی تعریف شده (سیستمی یا تعریف‌شده توسط کاربر) را به کاربر نمایش می‌دهیم تا نوع مورد نظرش را انتخاب کند و سپس فرم سند مرتبط با آن مفهوم را باز می‌کنیم. پیشنهاد شماره برای هر نوع سند مفهومی به صورت جداگانه انجام میشود(با شروع از عدد ۱).</w:t>
       </w:r>
     </w:p>
     <w:p>
@@ -15523,6 +15619,7 @@
           <w:szCs w:val="22"/>
           <w:rtl/>
         </w:rPr>
+        <w:lastRenderedPageBreak/>
         <w:t>امکان حرکت روی اسناد  ( سند قبلی _ بعدی_ اولین سند و آخرین سند) با ورود شماره در فیلد شماره و انتخاب اینتر نیز باید سند همان شماره نمایش داده شود . همچنین امکان جستجو یر اساس همه فیلد های موجود در سند نیز وجود داشته باشد. همواره نمایش سند با توجه به دسترسی میباشد. در واقع اولین یا آخرین سند قابل مشاهده برای کاربر باید با جستجو از هر روش نمایش داده شود.</w:t>
       </w:r>
     </w:p>
@@ -15563,7 +15660,6 @@
           <w:rtl/>
           <w:lang w:bidi="fa-IR"/>
         </w:rPr>
-        <w:lastRenderedPageBreak/>
         <w:t>آرتیکل سند</w:t>
       </w:r>
       <w:bookmarkEnd w:id="9"/>
@@ -18025,7 +18121,6 @@
           <w:szCs w:val="22"/>
           <w:rtl/>
         </w:rPr>
-        <w:lastRenderedPageBreak/>
         <w:t xml:space="preserve">جابجایی مقادیر بدهکار و بستانکار </w:t>
       </w:r>
     </w:p>
@@ -18741,6 +18836,7 @@
           <w:rtl/>
           <w:lang w:bidi="fa-IR"/>
         </w:rPr>
+        <w:lastRenderedPageBreak/>
         <w:t>دفتر روزنامه</w:t>
       </w:r>
       <w:bookmarkEnd w:id="11"/>
@@ -19994,6 +20090,7 @@
           <w:rtl/>
           <w:lang w:eastAsia="en-US" w:bidi="fa-IR"/>
         </w:rPr>
+        <w:lastRenderedPageBreak/>
         <w:t>دوبار کلیک روی سطر گزارش سند حسابداری مربوطه را نمایش میدهد .</w:t>
       </w:r>
     </w:p>
@@ -20309,7 +20406,6 @@
           <w:rtl/>
           <w:lang w:eastAsia="en-US"/>
         </w:rPr>
-        <w:lastRenderedPageBreak/>
         <w:t>بدهكار:</w:t>
       </w:r>
       <w:r>
@@ -21348,6 +21444,7 @@
           <w:rtl/>
           <w:lang w:eastAsia="en-US"/>
         </w:rPr>
+        <w:lastRenderedPageBreak/>
         <w:t>در سطح کل</w:t>
       </w:r>
     </w:p>
@@ -21580,7 +21677,6 @@
           <w:rtl/>
           <w:lang w:eastAsia="en-US"/>
         </w:rPr>
-        <w:lastRenderedPageBreak/>
         <w:t xml:space="preserve"> </w:t>
       </w:r>
       <w:r>
@@ -22835,6 +22931,7 @@
           <w:rtl/>
           <w:lang w:eastAsia="en-US"/>
         </w:rPr>
+        <w:lastRenderedPageBreak/>
         <w:t xml:space="preserve">نکته: </w:t>
       </w:r>
       <w:r>
@@ -23079,7 +23176,6 @@
           <w:rtl/>
           <w:lang w:eastAsia="en-US"/>
         </w:rPr>
-        <w:lastRenderedPageBreak/>
         <w:drawing>
           <wp:inline distT="0" distB="0" distL="0" distR="0" wp14:anchorId="5E102260" wp14:editId="2C039717">
             <wp:extent cx="5414839" cy="3252586"/>
@@ -23172,6 +23268,7 @@
           <w:rtl/>
           <w:lang w:eastAsia="en-US"/>
         </w:rPr>
+        <w:lastRenderedPageBreak/>
         <w:drawing>
           <wp:inline distT="0" distB="0" distL="0" distR="0" wp14:anchorId="20C81B82" wp14:editId="37D40F03">
             <wp:extent cx="5413099" cy="3210815"/>
@@ -23241,7 +23338,6 @@
           <w:szCs w:val="22"/>
           <w:rtl/>
         </w:rPr>
-        <w:lastRenderedPageBreak/>
         <w:t>معرفی حساب ها</w:t>
       </w:r>
       <w:bookmarkEnd w:id="14"/>
@@ -24882,6 +24978,7 @@
                 <w:rtl/>
                 <w:lang w:bidi="fa-IR"/>
               </w:rPr>
+              <w:lastRenderedPageBreak/>
               <w:t xml:space="preserve">در زمان حذف دوره مالی اگر آخرین دوره مالی حذف شد حساب های همان دوره نیز حذف شوند، اما اگر دوره حذف شده آخرین دوره مالی نبود حساب های ایجاد شده در همان دوره مالی حذف نشود و فقط </w:t>
             </w:r>
             <w:r>
@@ -25243,7 +25340,6 @@
           <w:szCs w:val="22"/>
           <w:rtl/>
         </w:rPr>
-        <w:lastRenderedPageBreak/>
         <w:t>گروه حساب:</w:t>
       </w:r>
       <w:r>
@@ -25587,6 +25683,7 @@
           <w:szCs w:val="22"/>
           <w:rtl/>
         </w:rPr>
+        <w:lastRenderedPageBreak/>
         <w:t>پیش فرض :</w:t>
       </w:r>
       <w:r>
@@ -25982,7 +26079,6 @@
           <w:szCs w:val="22"/>
           <w:rtl/>
         </w:rPr>
-        <w:lastRenderedPageBreak/>
         <w:t xml:space="preserve">نمایش:  </w:t>
       </w:r>
       <w:r>
@@ -27619,7 +27715,18 @@
           <w:rtl/>
           <w:lang w:bidi="fa-IR"/>
         </w:rPr>
-        <w:t>تعیین ارز پیش فرض و تعیین تسعیر پذیر بودن خارج از فرم ایجاد و اصلاح و با دسترسی تعیین شود. ( فعلا چون تعریف ارز انجام نشده این فیلد در دیتابیس ایجاد شود ولی در ظاهر تاثیری نداشته باشد.)</w:t>
+        <w:t xml:space="preserve">تعیین ارز پیش فرض و </w:t>
+      </w:r>
+      <w:r>
+        <w:rPr>
+          <w:rFonts w:cs="B Nazanin" w:hint="cs"/>
+          <w:sz w:val="22"/>
+          <w:szCs w:val="22"/>
+          <w:rtl/>
+          <w:lang w:bidi="fa-IR"/>
+        </w:rPr>
+        <w:lastRenderedPageBreak/>
+        <w:t>تعیین تسعیر پذیر بودن خارج از فرم ایجاد و اصلاح و با دسترسی تعیین شود. ( فعلا چون تعریف ارز انجام نشده این فیلد در دیتابیس ایجاد شود ولی در ظاهر تاثیری نداشته باشد.)</w:t>
       </w:r>
     </w:p>
     <w:p>
@@ -27800,7 +27907,6 @@
                 <w:rtl/>
                 <w:lang w:bidi="fa-IR"/>
               </w:rPr>
-              <w:lastRenderedPageBreak/>
               <w:t xml:space="preserve">اندازه </w:t>
             </w:r>
           </w:p>
@@ -29692,7 +29798,6 @@
           <w:szCs w:val="22"/>
           <w:lang w:eastAsia="en-US"/>
         </w:rPr>
-        <w:lastRenderedPageBreak/>
         <w:drawing>
           <wp:inline distT="0" distB="0" distL="0" distR="0" wp14:anchorId="10BE2EF5" wp14:editId="6B1C30F6">
             <wp:extent cx="6025105" cy="2859206"/>
@@ -29813,6 +29918,7 @@
           <w:szCs w:val="22"/>
           <w:lang w:eastAsia="en-US"/>
         </w:rPr>
+        <w:lastRenderedPageBreak/>
         <mc:AlternateContent>
           <mc:Choice Requires="wps">
             <w:drawing>
@@ -30090,6 +30196,7 @@
           <w:szCs w:val="22"/>
           <w:lang w:eastAsia="en-US"/>
         </w:rPr>
+        <w:lastRenderedPageBreak/>
         <w:drawing>
           <wp:inline distT="0" distB="0" distL="0" distR="0" wp14:anchorId="5409ED64" wp14:editId="1BE4F59D">
             <wp:extent cx="5957099" cy="3637129"/>
@@ -30198,7 +30305,6 @@
           <w:szCs w:val="22"/>
           <w:rtl/>
         </w:rPr>
-        <w:lastRenderedPageBreak/>
         <w:t>گروه حساب ها</w:t>
       </w:r>
       <w:bookmarkEnd w:id="18"/>
@@ -31605,6 +31711,7 @@
           <w:szCs w:val="22"/>
           <w:rtl/>
         </w:rPr>
+        <w:lastRenderedPageBreak/>
         <w:t xml:space="preserve">فعلا در برنامه تدبیر چنین است که اگر حساب های کل یک گروه باز شود در صورت انتخاب جدید(ایجاد حساب کل جدید)  گروه از فرم قبلی پاس داده شده و غیر قابل تغییر است. </w:t>
       </w:r>
     </w:p>
@@ -32216,7 +32323,6 @@
           <w:rtl/>
           <w:lang w:bidi="fa-IR"/>
         </w:rPr>
-        <w:lastRenderedPageBreak/>
         <w:t xml:space="preserve">طراحی </w:t>
       </w:r>
       <w:r>
@@ -32439,7 +32545,6 @@
           <w:szCs w:val="22"/>
           <w:rtl/>
         </w:rPr>
-        <w:lastRenderedPageBreak/>
         <w:t xml:space="preserve">معرفی </w:t>
       </w:r>
       <w:r>
@@ -33305,6 +33410,7 @@
                 <w:rtl/>
                 <w:lang w:bidi="fa-IR"/>
               </w:rPr>
+              <w:lastRenderedPageBreak/>
               <w:t xml:space="preserve"> در بخش حساب های انتخاب شده لازم به وجود کبوی سطح ندارد و کلیه حساب ها ی انتخاب شده در همه سطوح نمایش داده شود. </w:t>
             </w:r>
           </w:p>
@@ -33519,7 +33625,6 @@
           <w:szCs w:val="22"/>
           <w:rtl/>
         </w:rPr>
-        <w:lastRenderedPageBreak/>
         <w:t xml:space="preserve">داراييهاى غيرجارى </w:t>
       </w:r>
       <w:r>
@@ -34199,6 +34304,7 @@
           <w:szCs w:val="22"/>
           <w:rtl/>
         </w:rPr>
+        <w:lastRenderedPageBreak/>
         <w:t xml:space="preserve">تعیین حساب های اسناد دریافتنی </w:t>
       </w:r>
       <w:r>
@@ -34532,7 +34638,6 @@
           <w:szCs w:val="22"/>
           <w:rtl/>
         </w:rPr>
-        <w:lastRenderedPageBreak/>
         <w:t>تعیین حساب های خرید (ادواری)</w:t>
       </w:r>
       <w:r>
@@ -35413,6 +35518,7 @@
           <w:szCs w:val="22"/>
           <w:rtl/>
         </w:rPr>
+        <w:lastRenderedPageBreak/>
         <w:t xml:space="preserve">عملکرد </w:t>
       </w:r>
       <w:r>
@@ -35918,7 +36024,6 @@
           <w:szCs w:val="22"/>
           <w:rtl/>
         </w:rPr>
-        <w:lastRenderedPageBreak/>
         <w:t>سود و زیان عملیات اموال</w:t>
       </w:r>
       <w:r>
@@ -37005,6 +37110,7 @@
                 <w:szCs w:val="22"/>
                 <w:rtl/>
               </w:rPr>
+              <w:lastRenderedPageBreak/>
               <w:t>0</w:t>
             </w:r>
           </w:p>
@@ -37573,7 +37679,6 @@
           <w:szCs w:val="22"/>
           <w:lang w:bidi="fa-IR"/>
         </w:rPr>
-        <w:lastRenderedPageBreak/>
         <w:t xml:space="preserve"> </w:t>
       </w:r>
       <w:r>
@@ -37729,6 +37834,7 @@
           <w:szCs w:val="22"/>
           <w:lang w:eastAsia="en-US"/>
         </w:rPr>
+        <w:lastRenderedPageBreak/>
         <w:drawing>
           <wp:inline distT="0" distB="0" distL="0" distR="0" wp14:anchorId="07792CEE" wp14:editId="4EBD5DE8">
             <wp:extent cx="5954573" cy="3527757"/>
@@ -37958,7 +38064,6 @@
           <w:rtl/>
           <w:lang w:bidi="fa-IR"/>
         </w:rPr>
-        <w:lastRenderedPageBreak/>
         <w:t xml:space="preserve">در گرید بالا کپشن </w:t>
       </w:r>
       <w:r>
@@ -38150,6 +38255,7 @@
           <w:szCs w:val="22"/>
           <w:lang w:eastAsia="en-US"/>
         </w:rPr>
+        <w:lastRenderedPageBreak/>
         <w:drawing>
           <wp:inline distT="0" distB="0" distL="0" distR="0" wp14:anchorId="5DC01808" wp14:editId="2D66E232">
             <wp:extent cx="5954573" cy="4513694"/>
@@ -38915,7 +39021,6 @@
           <w:szCs w:val="22"/>
           <w:rtl/>
         </w:rPr>
-        <w:lastRenderedPageBreak/>
         <w:t xml:space="preserve">امکان تفکیک اطلاعات هر ساب سیستم مثل اطلاعات پایه ، فرم های عملیاتی ، گزارشات </w:t>
       </w:r>
     </w:p>
@@ -39012,6 +39117,7 @@
           <w:szCs w:val="22"/>
           <w:rtl/>
         </w:rPr>
+        <w:lastRenderedPageBreak/>
         <w:t xml:space="preserve">تعیین پیش فرض فرم چاپی به ازای هر فرم برای هر کاربر یا کلیه کاربران </w:t>
       </w:r>
     </w:p>
@@ -39709,7 +39815,6 @@
           <w:szCs w:val="22"/>
           <w:rtl/>
         </w:rPr>
-        <w:lastRenderedPageBreak/>
         <w:t>کاربر چاپ گیرنده _ ساعت و تاریخ چاپ_شماره صفحه</w:t>
       </w:r>
     </w:p>
@@ -39808,6 +39913,7 @@
           <w:rtl/>
           <w:lang w:bidi="fa-IR"/>
         </w:rPr>
+        <w:lastRenderedPageBreak/>
         <w:t xml:space="preserve">گروهبندی در اطلاعات چند سطحی </w:t>
       </w:r>
     </w:p>
@@ -41016,7 +41122,7 @@
       <w:fldChar w:fldCharType="separate"/>
     </w:r>
     <w:r>
-      <w:t>6</w:t>
+      <w:t>9</w:t>
     </w:r>
     <w:r>
       <w:fldChar w:fldCharType="end"/>
@@ -45103,7 +45209,7 @@
 </file>
 
 <file path=customXml/itemProps1.xml><?xml version="1.0" encoding="utf-8"?>
-<ds:datastoreItem xmlns:ds="http://schemas.openxmlformats.org/officeDocument/2006/customXml" ds:itemID="{C4633B68-AF6B-497A-BFB1-B98F908293D9}">
+<ds:datastoreItem xmlns:ds="http://schemas.openxmlformats.org/officeDocument/2006/customXml" ds:itemID="{7D734DBF-F592-4F47-AF99-FADF0B005E7A}">
   <ds:schemaRefs>
     <ds:schemaRef ds:uri="http://schemas.openxmlformats.org/officeDocument/2006/bibliography"/>
   </ds:schemaRefs>

</xml_diff>